<commit_message>
Mis à jour avec ma partie du travail surlignée
</commit_message>
<xml_diff>
--- a/Compte-Rendu 25sept.docx
+++ b/Compte-Rendu 25sept.docx
@@ -1,16 +1,14 @@
 
 <file path=word/document.xml><?xml version="1.0" encoding="utf-8"?>
-<w:document xmlns:wpc="http://schemas.microsoft.com/office/word/2010/wordprocessingCanvas" xmlns:cx="http://schemas.microsoft.com/office/drawing/2014/chartex" xmlns:cx1="http://schemas.microsoft.com/office/drawing/2015/9/8/chartex" xmlns:cx2="http://schemas.microsoft.com/office/drawing/2015/10/21/chartex" xmlns:cx3="http://schemas.microsoft.com/office/drawing/2016/5/9/chartex" xmlns:cx4="http://schemas.microsoft.com/office/drawing/2016/5/10/chartex" xmlns:cx5="http://schemas.microsoft.com/office/drawing/2016/5/11/chartex" xmlns:cx6="http://schemas.microsoft.com/office/drawing/2016/5/12/chartex" xmlns:cx7="http://schemas.microsoft.com/office/drawing/2016/5/13/chartex" xmlns:cx8="http://schemas.microsoft.com/office/drawing/2016/5/14/chartex" xmlns:mc="http://schemas.openxmlformats.org/markup-compatibility/2006" xmlns:aink="http://schemas.microsoft.com/office/drawing/2016/ink" xmlns:am3d="http://schemas.microsoft.com/office/drawing/2017/model3d" xmlns:o="urn:schemas-microsoft-com:office:office" xmlns:r="http://schemas.openxmlformats.org/officeDocument/2006/relationships" xmlns:m="http://schemas.openxmlformats.org/officeDocument/2006/math" xmlns:v="urn:schemas-microsoft-com:vml" xmlns:wp14="http://schemas.microsoft.com/office/word/2010/wordprocessingDrawing" xmlns:wp="http://schemas.openxmlformats.org/drawingml/2006/wordprocessingDrawing" xmlns:w10="urn:schemas-microsoft-com:office:word" xmlns:w="http://schemas.openxmlformats.org/wordprocessingml/2006/main" xmlns:w14="http://schemas.microsoft.com/office/word/2010/wordml" xmlns:w15="http://schemas.microsoft.com/office/word/2012/wordml" xmlns:w16cid="http://schemas.microsoft.com/office/word/2016/wordml/cid" xmlns:w16se="http://schemas.microsoft.com/office/word/2015/wordml/symex" xmlns:wpg="http://schemas.microsoft.com/office/word/2010/wordprocessingGroup" xmlns:wpi="http://schemas.microsoft.com/office/word/2010/wordprocessingInk" xmlns:wne="http://schemas.microsoft.com/office/word/2006/wordml" xmlns:wps="http://schemas.microsoft.com/office/word/2010/wordprocessingShape" mc:Ignorable="w14 w15 w16se w16cid wp14">
+<w:document xmlns:wpc="http://schemas.microsoft.com/office/word/2010/wordprocessingCanvas" xmlns:cx="http://schemas.microsoft.com/office/drawing/2014/chartex" xmlns:cx1="http://schemas.microsoft.com/office/drawing/2015/9/8/chartex" xmlns:cx2="http://schemas.microsoft.com/office/drawing/2015/10/21/chartex" xmlns:cx3="http://schemas.microsoft.com/office/drawing/2016/5/9/chartex" xmlns:cx4="http://schemas.microsoft.com/office/drawing/2016/5/10/chartex" xmlns:cx5="http://schemas.microsoft.com/office/drawing/2016/5/11/chartex" xmlns:cx6="http://schemas.microsoft.com/office/drawing/2016/5/12/chartex" xmlns:cx7="http://schemas.microsoft.com/office/drawing/2016/5/13/chartex" xmlns:cx8="http://schemas.microsoft.com/office/drawing/2016/5/14/chartex" xmlns:mc="http://schemas.openxmlformats.org/markup-compatibility/2006" xmlns:aink="http://schemas.microsoft.com/office/drawing/2016/ink" xmlns:am3d="http://schemas.microsoft.com/office/drawing/2017/model3d" xmlns:o="urn:schemas-microsoft-com:office:office" xmlns:r="http://schemas.openxmlformats.org/officeDocument/2006/relationships" xmlns:m="http://schemas.openxmlformats.org/officeDocument/2006/math" xmlns:v="urn:schemas-microsoft-com:vml" xmlns:wp14="http://schemas.microsoft.com/office/word/2010/wordprocessingDrawing" xmlns:wp="http://schemas.openxmlformats.org/drawingml/2006/wordprocessingDrawing" xmlns:w10="urn:schemas-microsoft-com:office:word" xmlns:w="http://schemas.openxmlformats.org/wordprocessingml/2006/main" xmlns:w14="http://schemas.microsoft.com/office/word/2010/wordml" xmlns:w15="http://schemas.microsoft.com/office/word/2012/wordml" xmlns:w16cex="http://schemas.microsoft.com/office/word/2018/wordml/cex" xmlns:w16cid="http://schemas.microsoft.com/office/word/2016/wordml/cid" xmlns:w16="http://schemas.microsoft.com/office/word/2018/wordml" xmlns:w16se="http://schemas.microsoft.com/office/word/2015/wordml/symex" xmlns:wpg="http://schemas.microsoft.com/office/word/2010/wordprocessingGroup" xmlns:wpi="http://schemas.microsoft.com/office/word/2010/wordprocessingInk" xmlns:wne="http://schemas.microsoft.com/office/word/2006/wordml" xmlns:wps="http://schemas.microsoft.com/office/word/2010/wordprocessingShape" mc:Ignorable="w14 w15 w16se w16cid w16 w16cex wp14">
   <w:body>
     <w:p>
       <w:pPr>
-        <w:pStyle w:val="Heading1"/>
+        <w:pStyle w:val="Titre1"/>
       </w:pPr>
       <w:r>
         <w:t xml:space="preserve">Compte-rendu 25 septembre 2020 </w:t>
       </w:r>
-      <w:bookmarkStart w:id="0" w:name="_GoBack"/>
-      <w:bookmarkEnd w:id="0"/>
     </w:p>
     <w:p>
       <w:pPr>
@@ -102,7 +100,7 @@
     </w:p>
     <w:p>
       <w:pPr>
-        <w:pStyle w:val="ListParagraph"/>
+        <w:pStyle w:val="Paragraphedeliste"/>
         <w:numPr>
           <w:ilvl w:val="0"/>
           <w:numId w:val="1"/>
@@ -114,7 +112,7 @@
     </w:p>
     <w:p>
       <w:pPr>
-        <w:pStyle w:val="ListParagraph"/>
+        <w:pStyle w:val="Paragraphedeliste"/>
         <w:numPr>
           <w:ilvl w:val="0"/>
           <w:numId w:val="1"/>
@@ -126,7 +124,7 @@
     </w:p>
     <w:p>
       <w:pPr>
-        <w:pStyle w:val="ListParagraph"/>
+        <w:pStyle w:val="Paragraphedeliste"/>
         <w:numPr>
           <w:ilvl w:val="0"/>
           <w:numId w:val="1"/>
@@ -138,7 +136,7 @@
     </w:p>
     <w:p>
       <w:pPr>
-        <w:pStyle w:val="ListParagraph"/>
+        <w:pStyle w:val="Paragraphedeliste"/>
         <w:numPr>
           <w:ilvl w:val="0"/>
           <w:numId w:val="1"/>
@@ -150,7 +148,7 @@
     </w:p>
     <w:p>
       <w:pPr>
-        <w:pStyle w:val="ListParagraph"/>
+        <w:pStyle w:val="Paragraphedeliste"/>
         <w:numPr>
           <w:ilvl w:val="0"/>
           <w:numId w:val="1"/>
@@ -162,7 +160,7 @@
     </w:p>
     <w:p>
       <w:pPr>
-        <w:pStyle w:val="ListParagraph"/>
+        <w:pStyle w:val="Paragraphedeliste"/>
         <w:numPr>
           <w:ilvl w:val="0"/>
           <w:numId w:val="1"/>
@@ -189,11 +187,14 @@
     </w:p>
     <w:p>
       <w:pPr>
-        <w:pStyle w:val="ListParagraph"/>
+        <w:pStyle w:val="Paragraphedeliste"/>
         <w:numPr>
           <w:ilvl w:val="0"/>
           <w:numId w:val="1"/>
         </w:numPr>
+        <w:rPr>
+          <w:highlight w:val="yellow"/>
+        </w:rPr>
       </w:pPr>
       <w:r>
         <w:t xml:space="preserve">Rendre les autres pages réactives </w:t>
@@ -211,15 +212,23 @@
       </w:r>
       <w:r>
         <w:br/>
+      </w:r>
+      <w:r>
+        <w:rPr>
+          <w:highlight w:val="yellow"/>
+        </w:rPr>
         <w:t>- Pour l’onglet inscription</w:t>
       </w:r>
       <w:r>
+        <w:rPr>
+          <w:highlight w:val="yellow"/>
+        </w:rPr>
         <w:t xml:space="preserve"> </w:t>
       </w:r>
     </w:p>
     <w:p>
       <w:pPr>
-        <w:pStyle w:val="ListParagraph"/>
+        <w:pStyle w:val="Paragraphedeliste"/>
         <w:numPr>
           <w:ilvl w:val="0"/>
           <w:numId w:val="1"/>
@@ -297,7 +306,7 @@
     </w:p>
     <w:p>
       <w:pPr>
-        <w:pStyle w:val="ListParagraph"/>
+        <w:pStyle w:val="Paragraphedeliste"/>
         <w:numPr>
           <w:ilvl w:val="0"/>
           <w:numId w:val="1"/>
@@ -306,71 +315,104 @@
     </w:p>
     <w:p>
       <w:pPr>
-        <w:pStyle w:val="ListParagraph"/>
+        <w:pStyle w:val="Paragraphedeliste"/>
         <w:numPr>
           <w:ilvl w:val="0"/>
           <w:numId w:val="1"/>
         </w:numPr>
-      </w:pPr>
-      <w:r>
+        <w:rPr>
+          <w:highlight w:val="yellow"/>
+        </w:rPr>
+      </w:pPr>
+      <w:r>
+        <w:rPr>
+          <w:highlight w:val="yellow"/>
+        </w:rPr>
         <w:lastRenderedPageBreak/>
         <w:t>Stocker les informations de l’utilisateur dans le fichier « </w:t>
       </w:r>
       <w:proofErr w:type="spellStart"/>
       <w:r>
+        <w:rPr>
+          <w:highlight w:val="yellow"/>
+        </w:rPr>
         <w:t>mock-</w:t>
       </w:r>
       <w:proofErr w:type="gramStart"/>
       <w:r>
+        <w:rPr>
+          <w:highlight w:val="yellow"/>
+        </w:rPr>
         <w:t>db.json</w:t>
       </w:r>
       <w:proofErr w:type="spellEnd"/>
       <w:proofErr w:type="gramEnd"/>
       <w:r>
-        <w:t xml:space="preserve"> » (voir avec le fichier « Server.js ») </w:t>
-      </w:r>
-      <w:r>
-        <w:t xml:space="preserve">lorsqu’on clique sur « Je confirme mon inscription » et que toutes les informations sont entrées correctement. </w:t>
-      </w:r>
-    </w:p>
-    <w:p>
-      <w:pPr>
-        <w:pStyle w:val="ListParagraph"/>
+        <w:rPr>
+          <w:highlight w:val="yellow"/>
+        </w:rPr>
+        <w:t xml:space="preserve"> » (voir avec le fichier « Server.js ») lorsqu’on clique sur « Je confirme mon inscription » et que toutes les informations sont entrées correctement. </w:t>
+      </w:r>
+    </w:p>
+    <w:p>
+      <w:pPr>
+        <w:pStyle w:val="Paragraphedeliste"/>
         <w:numPr>
           <w:ilvl w:val="0"/>
           <w:numId w:val="1"/>
         </w:numPr>
-      </w:pPr>
-      <w:r>
+        <w:rPr>
+          <w:highlight w:val="yellow"/>
+        </w:rPr>
+      </w:pPr>
+      <w:r>
+        <w:rPr>
+          <w:highlight w:val="yellow"/>
+        </w:rPr>
         <w:t xml:space="preserve">Adapter l’onglet pour qu’il soit comme les autres, à cause du </w:t>
       </w:r>
       <w:proofErr w:type="spellStart"/>
       <w:r>
+        <w:rPr>
+          <w:highlight w:val="yellow"/>
+        </w:rPr>
         <w:t>bootstrap</w:t>
       </w:r>
       <w:proofErr w:type="spellEnd"/>
       <w:r>
+        <w:rPr>
+          <w:highlight w:val="yellow"/>
+        </w:rPr>
         <w:t xml:space="preserve"> le header change et n’est pas pareil comme les autres onglets, et lorsqu’on veut passer à un autre onglet à partir de l’onglet inscription les noms d’onglet ont un lien bleu (ne devrait pas en avoir).  </w:t>
       </w:r>
     </w:p>
     <w:p>
       <w:pPr>
-        <w:pStyle w:val="ListParagraph"/>
+        <w:pStyle w:val="Paragraphedeliste"/>
         <w:numPr>
           <w:ilvl w:val="0"/>
           <w:numId w:val="1"/>
         </w:numPr>
-      </w:pPr>
-      <w:r>
+        <w:rPr>
+          <w:highlight w:val="yellow"/>
+        </w:rPr>
+      </w:pPr>
+      <w:r>
+        <w:rPr>
+          <w:highlight w:val="yellow"/>
+        </w:rPr>
         <w:t>Lorsque les champs ne sont pas complets il y a un message d’avertissement mais dans la maquette les champs sont soulignés en rouge (voir si ça doit être fait exactement de la même façon ou pas besoin)</w:t>
       </w:r>
       <w:r>
+        <w:rPr>
+          <w:highlight w:val="yellow"/>
+        </w:rPr>
         <w:t xml:space="preserve">. </w:t>
       </w:r>
     </w:p>
     <w:p>
       <w:pPr>
-        <w:pStyle w:val="ListParagraph"/>
+        <w:pStyle w:val="Paragraphedeliste"/>
       </w:pPr>
       <w:r>
         <w:rPr>
@@ -421,7 +463,7 @@
     </w:p>
     <w:p>
       <w:pPr>
-        <w:pStyle w:val="ListParagraph"/>
+        <w:pStyle w:val="Paragraphedeliste"/>
       </w:pPr>
       <w:r>
         <w:rPr>
@@ -466,12 +508,12 @@
     </w:p>
     <w:p>
       <w:pPr>
-        <w:pStyle w:val="ListParagraph"/>
-      </w:pPr>
-    </w:p>
-    <w:p>
-      <w:pPr>
-        <w:pStyle w:val="ListParagraph"/>
+        <w:pStyle w:val="Paragraphedeliste"/>
+      </w:pPr>
+    </w:p>
+    <w:p>
+      <w:pPr>
+        <w:pStyle w:val="Paragraphedeliste"/>
         <w:numPr>
           <w:ilvl w:val="0"/>
           <w:numId w:val="1"/>
@@ -479,15 +521,27 @@
       </w:pPr>
       <w:r>
         <w:lastRenderedPageBreak/>
-        <w:t xml:space="preserve"> Ajouter le message suivant lorsque toutes les informations sont entrées et qu’on clique sur « je confirme mon inscription »</w:t>
-      </w:r>
-      <w:r>
-        <w:t xml:space="preserve">. </w:t>
-      </w:r>
-    </w:p>
-    <w:p>
-      <w:pPr>
-        <w:pStyle w:val="ListParagraph"/>
+        <w:t xml:space="preserve"> </w:t>
+      </w:r>
+      <w:r>
+        <w:rPr>
+          <w:highlight w:val="yellow"/>
+        </w:rPr>
+        <w:t>Ajouter le message suivant lorsque toutes les informations sont entrées et qu’on clique sur « je confirme mon inscription »</w:t>
+      </w:r>
+      <w:r>
+        <w:rPr>
+          <w:highlight w:val="yellow"/>
+        </w:rPr>
+        <w:t>.</w:t>
+      </w:r>
+      <w:r>
+        <w:t xml:space="preserve"> </w:t>
+      </w:r>
+    </w:p>
+    <w:p>
+      <w:pPr>
+        <w:pStyle w:val="Paragraphedeliste"/>
       </w:pPr>
       <w:r>
         <w:rPr>
@@ -548,7 +602,7 @@
 </file>
 
 <file path=word/numbering.xml><?xml version="1.0" encoding="utf-8"?>
-<w:numbering xmlns:wpc="http://schemas.microsoft.com/office/word/2010/wordprocessingCanvas" xmlns:cx="http://schemas.microsoft.com/office/drawing/2014/chartex" xmlns:cx1="http://schemas.microsoft.com/office/drawing/2015/9/8/chartex" xmlns:cx2="http://schemas.microsoft.com/office/drawing/2015/10/21/chartex" xmlns:cx3="http://schemas.microsoft.com/office/drawing/2016/5/9/chartex" xmlns:cx4="http://schemas.microsoft.com/office/drawing/2016/5/10/chartex" xmlns:cx5="http://schemas.microsoft.com/office/drawing/2016/5/11/chartex" xmlns:cx6="http://schemas.microsoft.com/office/drawing/2016/5/12/chartex" xmlns:cx7="http://schemas.microsoft.com/office/drawing/2016/5/13/chartex" xmlns:cx8="http://schemas.microsoft.com/office/drawing/2016/5/14/chartex" xmlns:mc="http://schemas.openxmlformats.org/markup-compatibility/2006" xmlns:aink="http://schemas.microsoft.com/office/drawing/2016/ink" xmlns:am3d="http://schemas.microsoft.com/office/drawing/2017/model3d" xmlns:o="urn:schemas-microsoft-com:office:office" xmlns:r="http://schemas.openxmlformats.org/officeDocument/2006/relationships" xmlns:m="http://schemas.openxmlformats.org/officeDocument/2006/math" xmlns:v="urn:schemas-microsoft-com:vml" xmlns:wp14="http://schemas.microsoft.com/office/word/2010/wordprocessingDrawing" xmlns:wp="http://schemas.openxmlformats.org/drawingml/2006/wordprocessingDrawing" xmlns:w10="urn:schemas-microsoft-com:office:word" xmlns:w="http://schemas.openxmlformats.org/wordprocessingml/2006/main" xmlns:w14="http://schemas.microsoft.com/office/word/2010/wordml" xmlns:w15="http://schemas.microsoft.com/office/word/2012/wordml" xmlns:w16cid="http://schemas.microsoft.com/office/word/2016/wordml/cid" xmlns:w16se="http://schemas.microsoft.com/office/word/2015/wordml/symex" xmlns:wpg="http://schemas.microsoft.com/office/word/2010/wordprocessingGroup" xmlns:wpi="http://schemas.microsoft.com/office/word/2010/wordprocessingInk" xmlns:wne="http://schemas.microsoft.com/office/word/2006/wordml" xmlns:wps="http://schemas.microsoft.com/office/word/2010/wordprocessingShape" mc:Ignorable="w14 w15 w16se w16cid wp14">
+<w:numbering xmlns:wpc="http://schemas.microsoft.com/office/word/2010/wordprocessingCanvas" xmlns:cx="http://schemas.microsoft.com/office/drawing/2014/chartex" xmlns:cx1="http://schemas.microsoft.com/office/drawing/2015/9/8/chartex" xmlns:cx2="http://schemas.microsoft.com/office/drawing/2015/10/21/chartex" xmlns:cx3="http://schemas.microsoft.com/office/drawing/2016/5/9/chartex" xmlns:cx4="http://schemas.microsoft.com/office/drawing/2016/5/10/chartex" xmlns:cx5="http://schemas.microsoft.com/office/drawing/2016/5/11/chartex" xmlns:cx6="http://schemas.microsoft.com/office/drawing/2016/5/12/chartex" xmlns:cx7="http://schemas.microsoft.com/office/drawing/2016/5/13/chartex" xmlns:cx8="http://schemas.microsoft.com/office/drawing/2016/5/14/chartex" xmlns:mc="http://schemas.openxmlformats.org/markup-compatibility/2006" xmlns:aink="http://schemas.microsoft.com/office/drawing/2016/ink" xmlns:am3d="http://schemas.microsoft.com/office/drawing/2017/model3d" xmlns:o="urn:schemas-microsoft-com:office:office" xmlns:r="http://schemas.openxmlformats.org/officeDocument/2006/relationships" xmlns:m="http://schemas.openxmlformats.org/officeDocument/2006/math" xmlns:v="urn:schemas-microsoft-com:vml" xmlns:wp14="http://schemas.microsoft.com/office/word/2010/wordprocessingDrawing" xmlns:wp="http://schemas.openxmlformats.org/drawingml/2006/wordprocessingDrawing" xmlns:w10="urn:schemas-microsoft-com:office:word" xmlns:w="http://schemas.openxmlformats.org/wordprocessingml/2006/main" xmlns:w14="http://schemas.microsoft.com/office/word/2010/wordml" xmlns:w15="http://schemas.microsoft.com/office/word/2012/wordml" xmlns:w16cex="http://schemas.microsoft.com/office/word/2018/wordml/cex" xmlns:w16cid="http://schemas.microsoft.com/office/word/2016/wordml/cid" xmlns:w16="http://schemas.microsoft.com/office/word/2018/wordml" xmlns:w16se="http://schemas.microsoft.com/office/word/2015/wordml/symex" xmlns:wpg="http://schemas.microsoft.com/office/word/2010/wordprocessingGroup" xmlns:wpi="http://schemas.microsoft.com/office/word/2010/wordprocessingInk" xmlns:wne="http://schemas.microsoft.com/office/word/2006/wordml" xmlns:wps="http://schemas.microsoft.com/office/word/2010/wordprocessingShape" mc:Ignorable="w14 w15 w16se w16cid w16 w16cex wp14">
   <w:abstractNum w:abstractNumId="0" w15:restartNumberingAfterBreak="0">
     <w:nsid w:val="4FB2179F"/>
     <w:multiLevelType w:val="hybridMultilevel"/>
@@ -668,7 +722,7 @@
 </file>
 
 <file path=word/styles.xml><?xml version="1.0" encoding="utf-8"?>
-<w:styles xmlns:mc="http://schemas.openxmlformats.org/markup-compatibility/2006" xmlns:r="http://schemas.openxmlformats.org/officeDocument/2006/relationships" xmlns:w="http://schemas.openxmlformats.org/wordprocessingml/2006/main" xmlns:w14="http://schemas.microsoft.com/office/word/2010/wordml" xmlns:w15="http://schemas.microsoft.com/office/word/2012/wordml" xmlns:w16cid="http://schemas.microsoft.com/office/word/2016/wordml/cid" xmlns:w16se="http://schemas.microsoft.com/office/word/2015/wordml/symex" mc:Ignorable="w14 w15 w16se w16cid">
+<w:styles xmlns:mc="http://schemas.openxmlformats.org/markup-compatibility/2006" xmlns:r="http://schemas.openxmlformats.org/officeDocument/2006/relationships" xmlns:w="http://schemas.openxmlformats.org/wordprocessingml/2006/main" xmlns:w14="http://schemas.microsoft.com/office/word/2010/wordml" xmlns:w15="http://schemas.microsoft.com/office/word/2012/wordml" xmlns:w16cex="http://schemas.microsoft.com/office/word/2018/wordml/cex" xmlns:w16cid="http://schemas.microsoft.com/office/word/2016/wordml/cid" xmlns:w16="http://schemas.microsoft.com/office/word/2018/wordml" xmlns:w16se="http://schemas.microsoft.com/office/word/2015/wordml/symex" mc:Ignorable="w14 w15 w16se w16cid w16 w16cex">
   <w:docDefaults>
     <w:rPrDefault>
       <w:rPr>
@@ -1066,11 +1120,11 @@
     <w:name w:val="Normal"/>
     <w:qFormat/>
   </w:style>
-  <w:style w:type="paragraph" w:styleId="Heading1">
+  <w:style w:type="paragraph" w:styleId="Titre1">
     <w:name w:val="heading 1"/>
     <w:basedOn w:val="Normal"/>
     <w:next w:val="Normal"/>
-    <w:link w:val="Heading1Char"/>
+    <w:link w:val="Titre1Car"/>
     <w:uiPriority w:val="9"/>
     <w:qFormat/>
     <w:rsid w:val="00F2565B"/>
@@ -1087,13 +1141,13 @@
       <w:szCs w:val="32"/>
     </w:rPr>
   </w:style>
-  <w:style w:type="character" w:default="1" w:styleId="DefaultParagraphFont">
+  <w:style w:type="character" w:default="1" w:styleId="Policepardfaut">
     <w:name w:val="Default Paragraph Font"/>
     <w:uiPriority w:val="1"/>
     <w:semiHidden/>
     <w:unhideWhenUsed/>
   </w:style>
-  <w:style w:type="table" w:default="1" w:styleId="TableNormal">
+  <w:style w:type="table" w:default="1" w:styleId="TableauNormal">
     <w:name w:val="Normal Table"/>
     <w:uiPriority w:val="99"/>
     <w:semiHidden/>
@@ -1108,16 +1162,16 @@
       </w:tblCellMar>
     </w:tblPr>
   </w:style>
-  <w:style w:type="numbering" w:default="1" w:styleId="NoList">
+  <w:style w:type="numbering" w:default="1" w:styleId="Aucuneliste">
     <w:name w:val="No List"/>
     <w:uiPriority w:val="99"/>
     <w:semiHidden/>
     <w:unhideWhenUsed/>
   </w:style>
-  <w:style w:type="character" w:customStyle="1" w:styleId="Heading1Char">
-    <w:name w:val="Heading 1 Char"/>
-    <w:basedOn w:val="DefaultParagraphFont"/>
-    <w:link w:val="Heading1"/>
+  <w:style w:type="character" w:customStyle="1" w:styleId="Titre1Car">
+    <w:name w:val="Titre 1 Car"/>
+    <w:basedOn w:val="Policepardfaut"/>
+    <w:link w:val="Titre1"/>
     <w:uiPriority w:val="9"/>
     <w:rsid w:val="00F2565B"/>
     <w:rPr>
@@ -1127,7 +1181,7 @@
       <w:szCs w:val="32"/>
     </w:rPr>
   </w:style>
-  <w:style w:type="paragraph" w:styleId="ListParagraph">
+  <w:style w:type="paragraph" w:styleId="Paragraphedeliste">
     <w:name w:val="List Paragraph"/>
     <w:basedOn w:val="Normal"/>
     <w:uiPriority w:val="34"/>

</xml_diff>

<commit_message>
Ajout de mes taches
</commit_message>
<xml_diff>
--- a/Compte-Rendu 25sept.docx
+++ b/Compte-Rendu 25sept.docx
@@ -1,6 +1,6 @@
 
 <file path=word/document.xml><?xml version="1.0" encoding="utf-8"?>
-<w:document xmlns:wpc="http://schemas.microsoft.com/office/word/2010/wordprocessingCanvas" xmlns:cx="http://schemas.microsoft.com/office/drawing/2014/chartex" xmlns:cx1="http://schemas.microsoft.com/office/drawing/2015/9/8/chartex" xmlns:cx2="http://schemas.microsoft.com/office/drawing/2015/10/21/chartex" xmlns:cx3="http://schemas.microsoft.com/office/drawing/2016/5/9/chartex" xmlns:cx4="http://schemas.microsoft.com/office/drawing/2016/5/10/chartex" xmlns:cx5="http://schemas.microsoft.com/office/drawing/2016/5/11/chartex" xmlns:cx6="http://schemas.microsoft.com/office/drawing/2016/5/12/chartex" xmlns:cx7="http://schemas.microsoft.com/office/drawing/2016/5/13/chartex" xmlns:cx8="http://schemas.microsoft.com/office/drawing/2016/5/14/chartex" xmlns:mc="http://schemas.openxmlformats.org/markup-compatibility/2006" xmlns:aink="http://schemas.microsoft.com/office/drawing/2016/ink" xmlns:am3d="http://schemas.microsoft.com/office/drawing/2017/model3d" xmlns:o="urn:schemas-microsoft-com:office:office" xmlns:r="http://schemas.openxmlformats.org/officeDocument/2006/relationships" xmlns:m="http://schemas.openxmlformats.org/officeDocument/2006/math" xmlns:v="urn:schemas-microsoft-com:vml" xmlns:wp14="http://schemas.microsoft.com/office/word/2010/wordprocessingDrawing" xmlns:wp="http://schemas.openxmlformats.org/drawingml/2006/wordprocessingDrawing" xmlns:w10="urn:schemas-microsoft-com:office:word" xmlns:w="http://schemas.openxmlformats.org/wordprocessingml/2006/main" xmlns:w14="http://schemas.microsoft.com/office/word/2010/wordml" xmlns:w15="http://schemas.microsoft.com/office/word/2012/wordml" xmlns:w16cex="http://schemas.microsoft.com/office/word/2018/wordml/cex" xmlns:w16cid="http://schemas.microsoft.com/office/word/2016/wordml/cid" xmlns:w16="http://schemas.microsoft.com/office/word/2018/wordml" xmlns:w16se="http://schemas.microsoft.com/office/word/2015/wordml/symex" xmlns:wpg="http://schemas.microsoft.com/office/word/2010/wordprocessingGroup" xmlns:wpi="http://schemas.microsoft.com/office/word/2010/wordprocessingInk" xmlns:wne="http://schemas.microsoft.com/office/word/2006/wordml" xmlns:wps="http://schemas.microsoft.com/office/word/2010/wordprocessingShape" mc:Ignorable="w14 w15 w16se w16cid w16 w16cex wp14">
+<w:document xmlns:wpc="http://schemas.microsoft.com/office/word/2010/wordprocessingCanvas" xmlns:cx="http://schemas.microsoft.com/office/drawing/2014/chartex" xmlns:cx1="http://schemas.microsoft.com/office/drawing/2015/9/8/chartex" xmlns:cx2="http://schemas.microsoft.com/office/drawing/2015/10/21/chartex" xmlns:cx3="http://schemas.microsoft.com/office/drawing/2016/5/9/chartex" xmlns:cx4="http://schemas.microsoft.com/office/drawing/2016/5/10/chartex" xmlns:cx5="http://schemas.microsoft.com/office/drawing/2016/5/11/chartex" xmlns:cx6="http://schemas.microsoft.com/office/drawing/2016/5/12/chartex" xmlns:cx7="http://schemas.microsoft.com/office/drawing/2016/5/13/chartex" xmlns:cx8="http://schemas.microsoft.com/office/drawing/2016/5/14/chartex" xmlns:mc="http://schemas.openxmlformats.org/markup-compatibility/2006" xmlns:aink="http://schemas.microsoft.com/office/drawing/2016/ink" xmlns:am3d="http://schemas.microsoft.com/office/drawing/2017/model3d" xmlns:o="urn:schemas-microsoft-com:office:office" xmlns:r="http://schemas.openxmlformats.org/officeDocument/2006/relationships" xmlns:m="http://schemas.openxmlformats.org/officeDocument/2006/math" xmlns:v="urn:schemas-microsoft-com:vml" xmlns:wp14="http://schemas.microsoft.com/office/word/2010/wordprocessingDrawing" xmlns:wp="http://schemas.openxmlformats.org/drawingml/2006/wordprocessingDrawing" xmlns:w10="urn:schemas-microsoft-com:office:word" xmlns:w="http://schemas.openxmlformats.org/wordprocessingml/2006/main" xmlns:w14="http://schemas.microsoft.com/office/word/2010/wordml" xmlns:w15="http://schemas.microsoft.com/office/word/2012/wordml" xmlns:w16cid="http://schemas.microsoft.com/office/word/2016/wordml/cid" xmlns:w16se="http://schemas.microsoft.com/office/word/2015/wordml/symex" xmlns:wpg="http://schemas.microsoft.com/office/word/2010/wordprocessingGroup" xmlns:wpi="http://schemas.microsoft.com/office/word/2010/wordprocessingInk" xmlns:wne="http://schemas.microsoft.com/office/word/2006/wordml" xmlns:wps="http://schemas.microsoft.com/office/word/2010/wordprocessingShape" mc:Ignorable="w14 w15 w16se w16cid wp14">
   <w:body>
     <w:p>
       <w:pPr>
@@ -155,7 +155,13 @@
         </w:numPr>
       </w:pPr>
       <w:r>
-        <w:t xml:space="preserve">Page réactive commencé pour l’onglet règlement </w:t>
+        <w:rPr>
+          <w:highlight w:val="green"/>
+        </w:rPr>
+        <w:t>Page réactive</w:t>
+      </w:r>
+      <w:r>
+        <w:t xml:space="preserve"> commencé pour l’onglet règlement </w:t>
       </w:r>
     </w:p>
     <w:p>
@@ -204,11 +210,23 @@
       </w:r>
       <w:r>
         <w:br/>
-        <w:t>- Pour l’onglet mission</w:t>
+        <w:t xml:space="preserve">- </w:t>
+      </w:r>
+      <w:r>
+        <w:rPr>
+          <w:highlight w:val="green"/>
+        </w:rPr>
+        <w:t>Pour l’onglet mission</w:t>
       </w:r>
       <w:r>
         <w:br/>
-        <w:t>- Pour l’onglet stats</w:t>
+        <w:t xml:space="preserve">- </w:t>
+      </w:r>
+      <w:r>
+        <w:rPr>
+          <w:highlight w:val="green"/>
+        </w:rPr>
+        <w:t>Pour l’onglet stats</w:t>
       </w:r>
       <w:r>
         <w:br/>
@@ -590,7 +608,50 @@
         </w:drawing>
       </w:r>
     </w:p>
-    <w:p/>
+    <w:p>
+      <w:pPr>
+        <w:pStyle w:val="Paragraphedeliste"/>
+        <w:numPr>
+          <w:ilvl w:val="0"/>
+          <w:numId w:val="1"/>
+        </w:numPr>
+        <w:rPr>
+          <w:highlight w:val="green"/>
+        </w:rPr>
+      </w:pPr>
+      <w:r>
+        <w:rPr>
+          <w:highlight w:val="green"/>
+        </w:rPr>
+        <w:t xml:space="preserve">Vérifier </w:t>
+      </w:r>
+      <w:r>
+        <w:rPr>
+          <w:highlight w:val="green"/>
+        </w:rPr>
+        <w:t>le formatage HTML et</w:t>
+      </w:r>
+      <w:r>
+        <w:rPr>
+          <w:highlight w:val="green"/>
+        </w:rPr>
+        <w:t xml:space="preserve"> CSS (retirer les éléments inutiles, </w:t>
+      </w:r>
+      <w:r>
+        <w:rPr>
+          <w:highlight w:val="green"/>
+        </w:rPr>
+        <w:t>vér</w:t>
+      </w:r>
+      <w:bookmarkStart w:id="0" w:name="_GoBack"/>
+      <w:bookmarkEnd w:id="0"/>
+      <w:r>
+        <w:rPr>
+          <w:highlight w:val="green"/>
+        </w:rPr>
+        <w:t>ifier les bonnes pratiques)</w:t>
+      </w:r>
+    </w:p>
     <w:sectPr>
       <w:pgSz w:w="12240" w:h="15840"/>
       <w:pgMar w:top="1417" w:right="1417" w:bottom="1417" w:left="1417" w:header="708" w:footer="708" w:gutter="0"/>
@@ -602,7 +663,7 @@
 </file>
 
 <file path=word/numbering.xml><?xml version="1.0" encoding="utf-8"?>
-<w:numbering xmlns:wpc="http://schemas.microsoft.com/office/word/2010/wordprocessingCanvas" xmlns:cx="http://schemas.microsoft.com/office/drawing/2014/chartex" xmlns:cx1="http://schemas.microsoft.com/office/drawing/2015/9/8/chartex" xmlns:cx2="http://schemas.microsoft.com/office/drawing/2015/10/21/chartex" xmlns:cx3="http://schemas.microsoft.com/office/drawing/2016/5/9/chartex" xmlns:cx4="http://schemas.microsoft.com/office/drawing/2016/5/10/chartex" xmlns:cx5="http://schemas.microsoft.com/office/drawing/2016/5/11/chartex" xmlns:cx6="http://schemas.microsoft.com/office/drawing/2016/5/12/chartex" xmlns:cx7="http://schemas.microsoft.com/office/drawing/2016/5/13/chartex" xmlns:cx8="http://schemas.microsoft.com/office/drawing/2016/5/14/chartex" xmlns:mc="http://schemas.openxmlformats.org/markup-compatibility/2006" xmlns:aink="http://schemas.microsoft.com/office/drawing/2016/ink" xmlns:am3d="http://schemas.microsoft.com/office/drawing/2017/model3d" xmlns:o="urn:schemas-microsoft-com:office:office" xmlns:r="http://schemas.openxmlformats.org/officeDocument/2006/relationships" xmlns:m="http://schemas.openxmlformats.org/officeDocument/2006/math" xmlns:v="urn:schemas-microsoft-com:vml" xmlns:wp14="http://schemas.microsoft.com/office/word/2010/wordprocessingDrawing" xmlns:wp="http://schemas.openxmlformats.org/drawingml/2006/wordprocessingDrawing" xmlns:w10="urn:schemas-microsoft-com:office:word" xmlns:w="http://schemas.openxmlformats.org/wordprocessingml/2006/main" xmlns:w14="http://schemas.microsoft.com/office/word/2010/wordml" xmlns:w15="http://schemas.microsoft.com/office/word/2012/wordml" xmlns:w16cex="http://schemas.microsoft.com/office/word/2018/wordml/cex" xmlns:w16cid="http://schemas.microsoft.com/office/word/2016/wordml/cid" xmlns:w16="http://schemas.microsoft.com/office/word/2018/wordml" xmlns:w16se="http://schemas.microsoft.com/office/word/2015/wordml/symex" xmlns:wpg="http://schemas.microsoft.com/office/word/2010/wordprocessingGroup" xmlns:wpi="http://schemas.microsoft.com/office/word/2010/wordprocessingInk" xmlns:wne="http://schemas.microsoft.com/office/word/2006/wordml" xmlns:wps="http://schemas.microsoft.com/office/word/2010/wordprocessingShape" mc:Ignorable="w14 w15 w16se w16cid w16 w16cex wp14">
+<w:numbering xmlns:wpc="http://schemas.microsoft.com/office/word/2010/wordprocessingCanvas" xmlns:cx="http://schemas.microsoft.com/office/drawing/2014/chartex" xmlns:cx1="http://schemas.microsoft.com/office/drawing/2015/9/8/chartex" xmlns:cx2="http://schemas.microsoft.com/office/drawing/2015/10/21/chartex" xmlns:cx3="http://schemas.microsoft.com/office/drawing/2016/5/9/chartex" xmlns:cx4="http://schemas.microsoft.com/office/drawing/2016/5/10/chartex" xmlns:cx5="http://schemas.microsoft.com/office/drawing/2016/5/11/chartex" xmlns:cx6="http://schemas.microsoft.com/office/drawing/2016/5/12/chartex" xmlns:cx7="http://schemas.microsoft.com/office/drawing/2016/5/13/chartex" xmlns:cx8="http://schemas.microsoft.com/office/drawing/2016/5/14/chartex" xmlns:mc="http://schemas.openxmlformats.org/markup-compatibility/2006" xmlns:aink="http://schemas.microsoft.com/office/drawing/2016/ink" xmlns:am3d="http://schemas.microsoft.com/office/drawing/2017/model3d" xmlns:o="urn:schemas-microsoft-com:office:office" xmlns:r="http://schemas.openxmlformats.org/officeDocument/2006/relationships" xmlns:m="http://schemas.openxmlformats.org/officeDocument/2006/math" xmlns:v="urn:schemas-microsoft-com:vml" xmlns:wp14="http://schemas.microsoft.com/office/word/2010/wordprocessingDrawing" xmlns:wp="http://schemas.openxmlformats.org/drawingml/2006/wordprocessingDrawing" xmlns:w10="urn:schemas-microsoft-com:office:word" xmlns:w="http://schemas.openxmlformats.org/wordprocessingml/2006/main" xmlns:w14="http://schemas.microsoft.com/office/word/2010/wordml" xmlns:w15="http://schemas.microsoft.com/office/word/2012/wordml" xmlns:w16cid="http://schemas.microsoft.com/office/word/2016/wordml/cid" xmlns:w16se="http://schemas.microsoft.com/office/word/2015/wordml/symex" xmlns:wpg="http://schemas.microsoft.com/office/word/2010/wordprocessingGroup" xmlns:wpi="http://schemas.microsoft.com/office/word/2010/wordprocessingInk" xmlns:wne="http://schemas.microsoft.com/office/word/2006/wordml" xmlns:wps="http://schemas.microsoft.com/office/word/2010/wordprocessingShape" mc:Ignorable="w14 w15 w16se w16cid wp14">
   <w:abstractNum w:abstractNumId="0" w15:restartNumberingAfterBreak="0">
     <w:nsid w:val="4FB2179F"/>
     <w:multiLevelType w:val="hybridMultilevel"/>
@@ -722,7 +783,7 @@
 </file>
 
 <file path=word/styles.xml><?xml version="1.0" encoding="utf-8"?>
-<w:styles xmlns:mc="http://schemas.openxmlformats.org/markup-compatibility/2006" xmlns:r="http://schemas.openxmlformats.org/officeDocument/2006/relationships" xmlns:w="http://schemas.openxmlformats.org/wordprocessingml/2006/main" xmlns:w14="http://schemas.microsoft.com/office/word/2010/wordml" xmlns:w15="http://schemas.microsoft.com/office/word/2012/wordml" xmlns:w16cex="http://schemas.microsoft.com/office/word/2018/wordml/cex" xmlns:w16cid="http://schemas.microsoft.com/office/word/2016/wordml/cid" xmlns:w16="http://schemas.microsoft.com/office/word/2018/wordml" xmlns:w16se="http://schemas.microsoft.com/office/word/2015/wordml/symex" mc:Ignorable="w14 w15 w16se w16cid w16 w16cex">
+<w:styles xmlns:mc="http://schemas.openxmlformats.org/markup-compatibility/2006" xmlns:r="http://schemas.openxmlformats.org/officeDocument/2006/relationships" xmlns:w="http://schemas.openxmlformats.org/wordprocessingml/2006/main" xmlns:w14="http://schemas.microsoft.com/office/word/2010/wordml" xmlns:w15="http://schemas.microsoft.com/office/word/2012/wordml" xmlns:w16cid="http://schemas.microsoft.com/office/word/2016/wordml/cid" xmlns:w16se="http://schemas.microsoft.com/office/word/2015/wordml/symex" mc:Ignorable="w14 w15 w16se w16cid">
   <w:docDefaults>
     <w:rPrDefault>
       <w:rPr>

</xml_diff>